<commit_message>
json strings can be converted to strings in word doc
</commit_message>
<xml_diff>
--- a/ssnote/public/tag-example.docx
+++ b/ssnote/public/tag-example.docx
@@ -17,9 +17,7 @@
         <w:t>{/blocks}</w:t>
       </w:r>
     </w:p>
-    <w:p/>
     <w:sectPr>
-      <w:footerReference w:type="default" r:id="rId6"/>
       <w:pgSz w:w="12240" w:h="15840"/>
       <w:pgMar w:top="1440" w:right="1800" w:bottom="1440" w:left="1800" w:header="720" w:footer="720" w:gutter="0"/>
       <w:cols w:space="720"/>
@@ -52,71 +50,6 @@
     </w:p>
   </w:endnote>
 </w:endnotes>
-</file>
-
-<file path=word/footer1.xml><?xml version="1.0" encoding="utf-8"?>
-<w:ftr xmlns:wpc="http://schemas.microsoft.com/office/word/2010/wordprocessingCanvas" xmlns:cx="http://schemas.microsoft.com/office/drawing/2014/chartex" xmlns:cx1="http://schemas.microsoft.com/office/drawing/2015/9/8/chartex" xmlns:cx2="http://schemas.microsoft.com/office/drawing/2015/10/21/chartex" xmlns:cx3="http://schemas.microsoft.com/office/drawing/2016/5/9/chartex" xmlns:cx4="http://schemas.microsoft.com/office/drawing/2016/5/10/chartex" xmlns:cx5="http://schemas.microsoft.com/office/drawing/2016/5/11/chartex" xmlns:cx6="http://schemas.microsoft.com/office/drawing/2016/5/12/chartex" xmlns:cx7="http://schemas.microsoft.com/office/drawing/2016/5/13/chartex" xmlns:cx8="http://schemas.microsoft.com/office/drawing/2016/5/14/chartex" xmlns:mc="http://schemas.openxmlformats.org/markup-compatibility/2006" xmlns:aink="http://schemas.microsoft.com/office/drawing/2016/ink" xmlns:am3d="http://schemas.microsoft.com/office/drawing/2017/model3d" xmlns:o="urn:schemas-microsoft-com:office:office" xmlns:oel="http://schemas.microsoft.com/office/2019/extlst" xmlns:r="http://schemas.openxmlformats.org/officeDocument/2006/relationships" xmlns:m="http://schemas.openxmlformats.org/officeDocument/2006/math" xmlns:v="urn:schemas-microsoft-com:vml" xmlns:wp14="http://schemas.microsoft.com/office/word/2010/wordprocessingDrawing" xmlns:wp="http://schemas.openxmlformats.org/drawingml/2006/wordprocessingDrawing" xmlns:w10="urn:schemas-microsoft-com:office:word" xmlns:w="http://schemas.openxmlformats.org/wordprocessingml/2006/main" xmlns:w14="http://schemas.microsoft.com/office/word/2010/wordml" xmlns:w15="http://schemas.microsoft.com/office/word/2012/wordml" xmlns:w16cex="http://schemas.microsoft.com/office/word/2018/wordml/cex" xmlns:w16cid="http://schemas.microsoft.com/office/word/2016/wordml/cid" xmlns:w16="http://schemas.microsoft.com/office/word/2018/wordml" xmlns:w16sdtdh="http://schemas.microsoft.com/office/word/2020/wordml/sdtdatahash" xmlns:w16se="http://schemas.microsoft.com/office/word/2015/wordml/symex" xmlns:wpg="http://schemas.microsoft.com/office/word/2010/wordprocessingGroup" xmlns:wpi="http://schemas.microsoft.com/office/word/2010/wordprocessingInk" xmlns:wne="http://schemas.microsoft.com/office/word/2006/wordml" xmlns:wps="http://schemas.microsoft.com/office/word/2010/wordprocessingShape" mc:Ignorable="w14 w15 w16se w16cid w16 w16cex w16sdtdh wp14">
-  <w:p>
-    <w:pPr>
-      <w:pStyle w:val="Footer"/>
-    </w:pPr>
-    <w:r>
-      <w:rPr>
-        <w:color w:val="FF0000"/>
-      </w:rPr>
-      <w:t>{</w:t>
-    </w:r>
-    <w:proofErr w:type="spellStart"/>
-    <w:r>
-      <w:rPr>
-        <w:color w:val="FF0000"/>
-      </w:rPr>
-      <w:t>last_name</w:t>
-    </w:r>
-    <w:proofErr w:type="spellEnd"/>
-    <w:r>
-      <w:rPr>
-        <w:color w:val="FF0000"/>
-      </w:rPr>
-      <w:t>}</w:t>
-    </w:r>
-    <w:r>
-      <w:ptab w:relativeTo="margin" w:alignment="center" w:leader="none"/>
-    </w:r>
-    <w:r>
-      <w:rPr>
-        <w:highlight w:val="yellow"/>
-      </w:rPr>
-      <w:t>{</w:t>
-    </w:r>
-    <w:proofErr w:type="spellStart"/>
-    <w:r>
-      <w:rPr>
-        <w:highlight w:val="yellow"/>
-      </w:rPr>
-      <w:t>first_name</w:t>
-    </w:r>
-    <w:proofErr w:type="spellEnd"/>
-    <w:r>
-      <w:rPr>
-        <w:highlight w:val="yellow"/>
-      </w:rPr>
-      <w:t>}</w:t>
-    </w:r>
-    <w:r>
-      <w:ptab w:relativeTo="margin" w:alignment="right" w:leader="none"/>
-    </w:r>
-    <w:r>
-      <w:t>{</w:t>
-    </w:r>
-    <w:r>
-      <w:t>phone</w:t>
-    </w:r>
-    <w:r>
-      <w:t>}</w:t>
-    </w:r>
-  </w:p>
-</w:ftr>
 </file>
 
 <file path=word/footnotes.xml><?xml version="1.0" encoding="utf-8"?>

</xml_diff>